<commit_message>
Added Docker registry part
</commit_message>
<xml_diff>
--- a/Demarrer_Jenkins.docx
+++ b/Demarrer_Jenkins.docx
@@ -704,7 +704,7 @@
         <w:t xml:space="preserve"> l’image Docker:</w:t>
       </w:r>
     </w:p>
-    <w:p xmlns:wp14="http://schemas.microsoft.com/office/word/2010/wordml" wp14:textId="5F49A673">
+    <w:p xmlns:wp14="http://schemas.microsoft.com/office/word/2010/wordml" wp14:textId="5A1C829B">
       <w:pPr>
         <w:pStyle w:val="ListParagraph"/>
         <w:numPr>
@@ -739,7 +739,23 @@
           <w:noProof w:val="0"/>
           <w:lang w:val="it"/>
         </w:rPr>
-        <w:t xml:space="preserve"> build –t username/jenkins</w:t>
+        <w:t xml:space="preserve"> build –t username/</w:t>
+      </w:r>
+      <w:proofErr w:type="spellStart"/>
+      <w:r>
+        <w:rPr>
+          <w:noProof w:val="0"/>
+          <w:lang w:val="it"/>
+        </w:rPr>
+        <w:t>jenkins</w:t>
+      </w:r>
+      <w:proofErr w:type="spellEnd"/>
+      <w:r>
+        <w:rPr>
+          <w:noProof w:val="0"/>
+          <w:lang w:val="it"/>
+        </w:rPr>
+        <w:t xml:space="preserve">    (“orion282/jenkins” dans ce cas)</w:t>
       </w:r>
     </w:p>
     <w:p xmlns:wp14="http://schemas.microsoft.com/office/word/2010/wordml" wp14:textId="5D4AD3C4">
@@ -1208,7 +1224,7 @@
       </w:pPr>
       <w:r>
         <w:drawing>
-          <wp:inline xmlns:wp14="http://schemas.microsoft.com/office/word/2010/wordprocessingDrawing" wp14:editId="43F3125D" wp14:anchorId="0DBE861D">
+          <wp:inline xmlns:wp14="http://schemas.microsoft.com/office/word/2010/wordprocessingDrawing" wp14:editId="7D5C70DD" wp14:anchorId="0DBE861D">
             <wp:extent cx="5943600" cy="1800225"/>
             <wp:effectExtent l="0" t="0" r="0" b="0"/>
             <wp:docPr id="1481794923" name="" descr="Jenkins SeCup is requüed. An admin user has been created and a &#10;Please &quot;se the following password to proceed to installation: &#10;dc9b1481d5f343d28384fdb08d2e414b &#10;password generated. &#10;ivar/jenkins_home/secrets/tnittaudmtnpassword " title=""/>
@@ -1223,7 +1239,7 @@
                     <pic:cNvPicPr/>
                   </pic:nvPicPr>
                   <pic:blipFill>
-                    <a:blip r:embed="R02e2b6878b6346fa">
+                    <a:blip r:embed="R2f6bdf91e8d348dd">
                       <a:extLst xmlns:a="http://schemas.openxmlformats.org/drawingml/2006/main">
                         <a:ext xmlns:a="http://schemas.openxmlformats.org/drawingml/2006/main" uri="{28A0092B-C50C-407E-A947-70E740481C1C}">
                           <a14:useLocalDpi xmlns:a14="http://schemas.microsoft.com/office/drawing/2010/main" val="0"/>
@@ -1313,7 +1329,7 @@
       </w:pPr>
       <w:r>
         <w:drawing>
-          <wp:inline xmlns:wp14="http://schemas.microsoft.com/office/word/2010/wordprocessingDrawing" wp14:editId="7F75F2CE" wp14:anchorId="406BD88A">
+          <wp:inline xmlns:wp14="http://schemas.microsoft.com/office/word/2010/wordprocessingDrawing" wp14:editId="207AFD2A" wp14:anchorId="406BD88A">
             <wp:extent cx="5943600" cy="3629025"/>
             <wp:effectExtent l="0" t="0" r="0" b="0"/>
             <wp:docPr id="929680652" name="" descr="Getting Started &#10;Customize Jenkins &#10;Plugins extend Jenkins with additional features to support many different needs. &#10;Install suggested &#10;plugins &#10;e Jenkins &#10;community finds most &#10;useful. &#10;Select plugins to &#10;install &#10;Select and install plugins &#10;most suitable for your needs. " title=""/>
@@ -1328,7 +1344,7 @@
                     <pic:cNvPicPr/>
                   </pic:nvPicPr>
                   <pic:blipFill>
-                    <a:blip r:embed="Rbe2da3e71e814191">
+                    <a:blip r:embed="R13c3bb86e7b0451d">
                       <a:extLst xmlns:a="http://schemas.openxmlformats.org/drawingml/2006/main">
                         <a:ext xmlns:a="http://schemas.openxmlformats.org/drawingml/2006/main" uri="{28A0092B-C50C-407E-A947-70E740481C1C}">
                           <a14:useLocalDpi xmlns:a14="http://schemas.microsoft.com/office/drawing/2010/main" val="0"/>
@@ -1648,7 +1664,7 @@
       </w:pPr>
       <w:r>
         <w:drawing>
-          <wp:inline xmlns:wp14="http://schemas.microsoft.com/office/word/2010/wordprocessingDrawing" wp14:editId="77031F3B" wp14:anchorId="2ED6F447">
+          <wp:inline xmlns:wp14="http://schemas.microsoft.com/office/word/2010/wordprocessingDrawing" wp14:editId="69773972" wp14:anchorId="2ED6F447">
             <wp:extent cx="4867274" cy="4010025"/>
             <wp:effectExtent l="0" t="0" r="0" b="0"/>
             <wp:docPr id="1395988762" name="" descr="Getting Started &#10;Create First Admin User &#10;username: &#10;manu@mail &#10;Password: &#10;manusamp &#10;Confirm password: &#10;Full name: &#10;E-mail address: &#10;Jenkins 22638 &#10;Skip and continue as admin &#10;Save and Continue " title=""/>
@@ -1663,7 +1679,7 @@
                     <pic:cNvPicPr/>
                   </pic:nvPicPr>
                   <pic:blipFill>
-                    <a:blip r:embed="Rd6ca0b5c9c60401c">
+                    <a:blip r:embed="R0b9149c4e5274ec4">
                       <a:extLst xmlns:a="http://schemas.openxmlformats.org/drawingml/2006/main">
                         <a:ext xmlns:a="http://schemas.openxmlformats.org/drawingml/2006/main" uri="{28A0092B-C50C-407E-A947-70E740481C1C}">
                           <a14:useLocalDpi xmlns:a14="http://schemas.microsoft.com/office/drawing/2010/main" val="0"/>
@@ -1802,7 +1818,7 @@
       </w:pPr>
       <w:r>
         <w:drawing>
-          <wp:inline xmlns:wp14="http://schemas.microsoft.com/office/word/2010/wordprocessingDrawing" wp14:editId="7B08149E" wp14:anchorId="7E2CE093">
+          <wp:inline xmlns:wp14="http://schemas.microsoft.com/office/word/2010/wordprocessingDrawing" wp14:editId="49E5709F" wp14:anchorId="7E2CE093">
             <wp:extent cx="5943600" cy="2524125"/>
             <wp:effectExtent l="0" t="0" r="0" b="0"/>
             <wp:docPr id="442469176" name="" descr="Dashboard [Jenkins] &#10;Jenkins &#10;Dashboard &#10;New Item &#10;People &#10;Build History &#10;Manage Jenkins &#10;My Views &#10;Lockable Resources &#10;New View &#10;Build Queue &#10;NO builds in queue. &#10;localhost:gogo &#10;q &#10;Welcome to Jenkins! &#10;searcn &#10;O &#10;manusamp log out &#10;['add description &#10;This page is where your Jenkins jobs will be displayed. To get started, you can set up &#10;distributed builds or start building a software project. &#10;Start building your software project &#10;Create a Job &#10;Set up a distributed build &#10;Set up an agent &#10;Configure a cloud &#10;Learn more about distributed builds " title=""/>
@@ -1817,7 +1833,7 @@
                     <pic:cNvPicPr/>
                   </pic:nvPicPr>
                   <pic:blipFill>
-                    <a:blip r:embed="Rd9485814c94a4eb9">
+                    <a:blip r:embed="R4b7e030374294a9e">
                       <a:extLst xmlns:a="http://schemas.openxmlformats.org/drawingml/2006/main">
                         <a:ext xmlns:a="http://schemas.openxmlformats.org/drawingml/2006/main" uri="{28A0092B-C50C-407E-A947-70E740481C1C}">
                           <a14:useLocalDpi xmlns:a14="http://schemas.microsoft.com/office/drawing/2010/main" val="0"/>
@@ -1961,7 +1977,7 @@
       </w:pPr>
       <w:r>
         <w:drawing>
-          <wp:inline xmlns:wp14="http://schemas.microsoft.com/office/word/2010/wordprocessingDrawing" wp14:editId="31EBF203" wp14:anchorId="7C16A00E">
+          <wp:inline xmlns:wp14="http://schemas.microsoft.com/office/word/2010/wordprocessingDrawing" wp14:editId="338A8A48" wp14:anchorId="7C16A00E">
             <wp:extent cx="5943600" cy="3181350"/>
             <wp:effectExtent l="0" t="0" r="0" b="0"/>
             <wp:docPr id="1909495929" name="" descr="Enter an item name &#10;calculator-branches &#10;Required field &#10;Freestyle project &#10;This is the central feature of Jenkins. Jenkins will build your project, combining any SCM with any build system, and this can be even used for something other than software build. &#10;pipeline &#10;Orchestrates long-running activities that can span multiple build agents. Suitable for building pipelines (formerly kncpwn as workflows) and/or organizing complex activities that do not easily fit in free-style job &#10;type. &#10;Multi-configuration project &#10;Suitable for projects that need a large number Of different configurations, such as testing on multiple environments. platform-specific builds, etc. &#10;Folder &#10;Creates a container that Stores nested items in it. Useful for grouping things together. unlike view, which is just a filter, a folder creates a Separate namespace, So you can have multiple things of the same name &#10;as long as they are in different folders. &#10;GitHub Organization &#10;Scans a GitHub organization (or user account) for all repositories matching some defined markers. &#10;GitHub Organization &#10;Scans a GitHubor anization (or user account) for all repositories matching some defined markers. &#10;Multibranch Pipeline &#10;Createsa setofPi eli &#10;according to detected branches in one SCM repository. " title=""/>
@@ -1976,7 +1992,7 @@
                     <pic:cNvPicPr/>
                   </pic:nvPicPr>
                   <pic:blipFill>
-                    <a:blip r:embed="Ra74095dcdb0e490c">
+                    <a:blip r:embed="R7f07f1b873a04b97">
                       <a:extLst xmlns:a="http://schemas.openxmlformats.org/drawingml/2006/main">
                         <a:ext xmlns:a="http://schemas.openxmlformats.org/drawingml/2006/main" uri="{28A0092B-C50C-407E-A947-70E740481C1C}">
                           <a14:useLocalDpi xmlns:a14="http://schemas.microsoft.com/office/drawing/2010/main" val="0"/>
@@ -2241,7 +2257,7 @@
       </w:pPr>
       <w:r>
         <w:drawing>
-          <wp:inline wp14:editId="6570D5B7" wp14:anchorId="77ADBE86">
+          <wp:inline wp14:editId="5DE3FD8D" wp14:anchorId="77ADBE86">
             <wp:extent cx="5257800" cy="1914525"/>
             <wp:effectExtent l="0" t="0" r="0" b="0"/>
             <wp:docPr id="817166392" name="" title=""/>
@@ -2256,7 +2272,7 @@
                     <pic:cNvPicPr/>
                   </pic:nvPicPr>
                   <pic:blipFill>
-                    <a:blip r:embed="Red79f53851bb4665">
+                    <a:blip r:embed="R6f05273079134025">
                       <a:extLst xmlns:a="http://schemas.openxmlformats.org/drawingml/2006/main">
                         <a:ext xmlns:a="http://schemas.openxmlformats.org/drawingml/2006/main" uri="{28A0092B-C50C-407E-A947-70E740481C1C}">
                           <a14:useLocalDpi xmlns:a14="http://schemas.microsoft.com/office/drawing/2010/main" val="0"/>
@@ -2306,7 +2322,139 @@
           <w:szCs w:val="22"/>
           <w:lang w:val="it"/>
         </w:rPr>
-        <w:t>In "Build Configuration" choisir "by Jenkinsfile":</w:t>
+        <w:t xml:space="preserve">In "Build </w:t>
+      </w:r>
+      <w:proofErr w:type="spellStart"/>
+      <w:r>
+        <w:rPr>
+          <w:rFonts w:ascii="Calibri" w:hAnsi="Calibri" w:eastAsia="Calibri" w:cs="Calibri"/>
+          <w:noProof w:val="0"/>
+          <w:sz w:val="22"/>
+          <w:szCs w:val="22"/>
+          <w:lang w:val="it"/>
+        </w:rPr>
+        <w:t>Configuration</w:t>
+      </w:r>
+      <w:proofErr w:type="spellEnd"/>
+      <w:r>
+        <w:rPr>
+          <w:rFonts w:ascii="Calibri" w:hAnsi="Calibri" w:eastAsia="Calibri" w:cs="Calibri"/>
+          <w:noProof w:val="0"/>
+          <w:sz w:val="22"/>
+          <w:szCs w:val="22"/>
+          <w:lang w:val="it"/>
+        </w:rPr>
+        <w:t xml:space="preserve">" </w:t>
+      </w:r>
+      <w:proofErr w:type="spellStart"/>
+      <w:r>
+        <w:rPr>
+          <w:rFonts w:ascii="Calibri" w:hAnsi="Calibri" w:eastAsia="Calibri" w:cs="Calibri"/>
+          <w:noProof w:val="0"/>
+          <w:sz w:val="22"/>
+          <w:szCs w:val="22"/>
+          <w:lang w:val="it"/>
+        </w:rPr>
+        <w:t>choisir</w:t>
+      </w:r>
+      <w:proofErr w:type="spellEnd"/>
+      <w:r>
+        <w:rPr>
+          <w:rFonts w:ascii="Calibri" w:hAnsi="Calibri" w:eastAsia="Calibri" w:cs="Calibri"/>
+          <w:noProof w:val="0"/>
+          <w:sz w:val="22"/>
+          <w:szCs w:val="22"/>
+          <w:lang w:val="it"/>
+        </w:rPr>
+        <w:t xml:space="preserve"> "by </w:t>
+      </w:r>
+      <w:proofErr w:type="spellStart"/>
+      <w:r>
+        <w:rPr>
+          <w:rFonts w:ascii="Calibri" w:hAnsi="Calibri" w:eastAsia="Calibri" w:cs="Calibri"/>
+          <w:noProof w:val="0"/>
+          <w:sz w:val="22"/>
+          <w:szCs w:val="22"/>
+          <w:lang w:val="it"/>
+        </w:rPr>
+        <w:t>Jenkinsfile</w:t>
+      </w:r>
+      <w:proofErr w:type="spellEnd"/>
+      <w:r>
+        <w:rPr>
+          <w:rFonts w:ascii="Calibri" w:hAnsi="Calibri" w:eastAsia="Calibri" w:cs="Calibri"/>
+          <w:noProof w:val="0"/>
+          <w:sz w:val="22"/>
+          <w:szCs w:val="22"/>
+          <w:lang w:val="it"/>
+        </w:rPr>
+        <w:t xml:space="preserve">" (le </w:t>
+      </w:r>
+      <w:proofErr w:type="spellStart"/>
+      <w:r>
+        <w:rPr>
+          <w:rFonts w:ascii="Calibri" w:hAnsi="Calibri" w:eastAsia="Calibri" w:cs="Calibri"/>
+          <w:noProof w:val="0"/>
+          <w:sz w:val="22"/>
+          <w:szCs w:val="22"/>
+          <w:lang w:val="it"/>
+        </w:rPr>
+        <w:t>Jenkinsfile</w:t>
+      </w:r>
+      <w:proofErr w:type="spellEnd"/>
+      <w:r>
+        <w:rPr>
+          <w:rFonts w:ascii="Calibri" w:hAnsi="Calibri" w:eastAsia="Calibri" w:cs="Calibri"/>
+          <w:noProof w:val="0"/>
+          <w:sz w:val="22"/>
+          <w:szCs w:val="22"/>
+          <w:lang w:val="it"/>
+        </w:rPr>
+        <w:t xml:space="preserve"> </w:t>
+      </w:r>
+      <w:proofErr w:type="spellStart"/>
+      <w:r>
+        <w:rPr>
+          <w:rFonts w:ascii="Calibri" w:hAnsi="Calibri" w:eastAsia="Calibri" w:cs="Calibri"/>
+          <w:noProof w:val="0"/>
+          <w:sz w:val="22"/>
+          <w:szCs w:val="22"/>
+          <w:lang w:val="it"/>
+        </w:rPr>
+        <w:t>avec</w:t>
+      </w:r>
+      <w:proofErr w:type="spellEnd"/>
+      <w:r>
+        <w:rPr>
+          <w:rFonts w:ascii="Calibri" w:hAnsi="Calibri" w:eastAsia="Calibri" w:cs="Calibri"/>
+          <w:noProof w:val="0"/>
+          <w:sz w:val="22"/>
+          <w:szCs w:val="22"/>
+          <w:lang w:val="it"/>
+        </w:rPr>
+        <w:t xml:space="preserve"> la pipeline est </w:t>
+      </w:r>
+      <w:proofErr w:type="spellStart"/>
+      <w:r>
+        <w:rPr>
+          <w:rFonts w:ascii="Calibri" w:hAnsi="Calibri" w:eastAsia="Calibri" w:cs="Calibri"/>
+          <w:noProof w:val="0"/>
+          <w:sz w:val="22"/>
+          <w:szCs w:val="22"/>
+          <w:lang w:val="it"/>
+        </w:rPr>
+        <w:t>inclus</w:t>
+      </w:r>
+      <w:proofErr w:type="spellEnd"/>
+      <w:r>
+        <w:rPr>
+          <w:rFonts w:ascii="Calibri" w:hAnsi="Calibri" w:eastAsia="Calibri" w:cs="Calibri"/>
+          <w:noProof w:val="0"/>
+          <w:sz w:val="22"/>
+          <w:szCs w:val="22"/>
+          <w:lang w:val="it"/>
+        </w:rPr>
+        <w:t xml:space="preserve"> dans cet repository):</w:t>
       </w:r>
     </w:p>
     <w:p>
@@ -2324,7 +2472,7 @@
       </w:pPr>
       <w:r>
         <w:drawing>
-          <wp:inline wp14:editId="49187941" wp14:anchorId="0C7FFAFA">
+          <wp:inline wp14:editId="46F1F59C" wp14:anchorId="0C7FFAFA">
             <wp:extent cx="4819652" cy="1476375"/>
             <wp:effectExtent l="0" t="0" r="0" b="0"/>
             <wp:docPr id="568382043" name="" title=""/>
@@ -2339,7 +2487,7 @@
                     <pic:cNvPicPr/>
                   </pic:nvPicPr>
                   <pic:blipFill>
-                    <a:blip r:embed="R74855299dd1d4a77">
+                    <a:blip r:embed="R117be191cb5b469a">
                       <a:extLst xmlns:a="http://schemas.openxmlformats.org/drawingml/2006/main">
                         <a:ext xmlns:a="http://schemas.openxmlformats.org/drawingml/2006/main" uri="{28A0092B-C50C-407E-A947-70E740481C1C}">
                           <a14:useLocalDpi xmlns:a14="http://schemas.microsoft.com/office/drawing/2010/main" val="0"/>
@@ -2407,7 +2555,7 @@
       </w:pPr>
       <w:r>
         <w:drawing>
-          <wp:inline wp14:editId="224EA124" wp14:anchorId="6C2DFE2C">
+          <wp:inline wp14:editId="03285CF2" wp14:anchorId="6C2DFE2C">
             <wp:extent cx="4019550" cy="1114425"/>
             <wp:effectExtent l="0" t="0" r="0" b="0"/>
             <wp:docPr id="1964375809" name="" descr="Scan Multibranch pipeline Triggers &#10;riodically if not otherwise run &#10;Interval &#10;1 minute " title=""/>
@@ -2422,7 +2570,7 @@
                     <pic:cNvPicPr/>
                   </pic:nvPicPr>
                   <pic:blipFill>
-                    <a:blip r:embed="R614bbde1822f4fce">
+                    <a:blip r:embed="R632100f7b23c425c">
                       <a:extLst xmlns:a="http://schemas.openxmlformats.org/drawingml/2006/main">
                         <a:ext xmlns:a="http://schemas.openxmlformats.org/drawingml/2006/main" uri="{28A0092B-C50C-407E-A947-70E740481C1C}">
                           <a14:useLocalDpi xmlns:a14="http://schemas.microsoft.com/office/drawing/2010/main" val="0"/>
@@ -3189,7 +3337,7 @@
       </w:pPr>
       <w:r>
         <w:drawing>
-          <wp:inline wp14:editId="1953FD9E" wp14:anchorId="6C5D77DB">
+          <wp:inline wp14:editId="1A3FB8D6" wp14:anchorId="6C5D77DB">
             <wp:extent cx="6353174" cy="1260047"/>
             <wp:effectExtent l="0" t="0" r="0" b="0"/>
             <wp:docPr id="1403445724" name="" title=""/>
@@ -3204,7 +3352,7 @@
                     <pic:cNvPicPr/>
                   </pic:nvPicPr>
                   <pic:blipFill>
-                    <a:blip r:embed="R3a74008c8e92464b">
+                    <a:blip r:embed="R285592393c724cf7">
                       <a:extLst xmlns:a="http://schemas.openxmlformats.org/drawingml/2006/main">
                         <a:ext xmlns:a="http://schemas.openxmlformats.org/drawingml/2006/main" uri="{28A0092B-C50C-407E-A947-70E740481C1C}">
                           <a14:useLocalDpi xmlns:a14="http://schemas.microsoft.com/office/drawing/2010/main" val="0"/>
@@ -3229,6 +3377,165 @@
             </a:graphic>
           </wp:inline>
         </w:drawing>
+      </w:r>
+    </w:p>
+    <w:p>
+      <w:pPr>
+        <w:pStyle w:val="Heading2"/>
+      </w:pPr>
+      <w:r>
+        <w:rPr/>
+        <w:t>Docker registry</w:t>
+      </w:r>
+    </w:p>
+    <w:p>
+      <w:pPr>
+        <w:pStyle w:val="Normal"/>
+      </w:pPr>
+    </w:p>
+    <w:p>
+      <w:pPr>
+        <w:pStyle w:val="Normal"/>
+      </w:pPr>
+      <w:r>
+        <w:rPr/>
+        <w:t xml:space="preserve">En sein de la phase correspondant au stage “Docker push”, l’image Docker de l’application cible de cette pipeline est déposé sur le Docker registry, qu’est une application serveur permettant de stocker des images (push) et de les récupérer (pull). C'est similaire à Docker Hub, mais plus facilement accessible.  </w:t>
+      </w:r>
+    </w:p>
+    <w:p>
+      <w:pPr>
+        <w:pStyle w:val="Normal"/>
+      </w:pPr>
+      <w:r>
+        <w:rPr/>
+        <w:t xml:space="preserve">Pour cette plateforme nous utilisons un conteneur Docker qui lance l’image du Docker registry dans le localhost.  </w:t>
+      </w:r>
+    </w:p>
+    <w:p>
+      <w:pPr>
+        <w:pStyle w:val="Normal"/>
+      </w:pPr>
+      <w:r>
+        <w:rPr/>
+        <w:t xml:space="preserve">Pour démarrer cet conteneur, utiliser cet commande:  </w:t>
+      </w:r>
+    </w:p>
+    <w:p>
+      <w:pPr>
+        <w:pStyle w:val="Normal"/>
+      </w:pPr>
+      <w:r>
+        <w:rPr/>
+        <w:t xml:space="preserve"> </w:t>
+      </w:r>
+      <w:r>
+        <w:rPr>
+          <w:rFonts w:ascii="Courier New" w:hAnsi="Courier New" w:eastAsia="Courier New" w:cs="Courier New"/>
+        </w:rPr>
+        <w:t>docker run –d –p 5000:5000 –restart=always – name registry registry:2</w:t>
+      </w:r>
+      <w:r>
+        <w:rPr/>
+        <w:t xml:space="preserve">  </w:t>
+      </w:r>
+    </w:p>
+    <w:p>
+      <w:pPr>
+        <w:pStyle w:val="Normal"/>
+      </w:pPr>
+      <w:r>
+        <w:rPr/>
+        <w:t xml:space="preserve"> Le </w:t>
+      </w:r>
+      <w:proofErr w:type="spellStart"/>
+      <w:r>
+        <w:rPr/>
+        <w:t>conteneur</w:t>
+      </w:r>
+      <w:proofErr w:type="spellEnd"/>
+      <w:r>
+        <w:rPr/>
+        <w:t xml:space="preserve"> “registry” </w:t>
+      </w:r>
+      <w:proofErr w:type="spellStart"/>
+      <w:r>
+        <w:rPr/>
+        <w:t>est</w:t>
+      </w:r>
+      <w:proofErr w:type="spellEnd"/>
+      <w:r>
+        <w:rPr/>
+        <w:t xml:space="preserve"> </w:t>
+      </w:r>
+      <w:proofErr w:type="spellStart"/>
+      <w:r>
+        <w:rPr/>
+        <w:t>démarré</w:t>
+      </w:r>
+      <w:proofErr w:type="spellEnd"/>
+      <w:r>
+        <w:rPr/>
+        <w:t xml:space="preserve"> sur </w:t>
+      </w:r>
+      <w:proofErr w:type="spellStart"/>
+      <w:r>
+        <w:rPr/>
+        <w:t>notre</w:t>
+      </w:r>
+      <w:proofErr w:type="spellEnd"/>
+      <w:r>
+        <w:rPr/>
+        <w:t xml:space="preserve"> machine. </w:t>
+      </w:r>
+      <w:proofErr w:type="spellStart"/>
+      <w:r>
+        <w:rPr/>
+        <w:t>L’option</w:t>
+      </w:r>
+      <w:proofErr w:type="spellEnd"/>
+      <w:r>
+        <w:rPr/>
+        <w:t xml:space="preserve"> “restart=always” assure </w:t>
+      </w:r>
+      <w:proofErr w:type="spellStart"/>
+      <w:r>
+        <w:rPr/>
+        <w:t>qu’il</w:t>
+      </w:r>
+      <w:proofErr w:type="spellEnd"/>
+      <w:r>
+        <w:rPr/>
+        <w:t xml:space="preserve"> </w:t>
+      </w:r>
+      <w:proofErr w:type="spellStart"/>
+      <w:r>
+        <w:rPr/>
+        <w:t>soit</w:t>
+      </w:r>
+      <w:proofErr w:type="spellEnd"/>
+      <w:r>
+        <w:rPr/>
+        <w:t xml:space="preserve"> tout le temps </w:t>
+      </w:r>
+      <w:proofErr w:type="spellStart"/>
+      <w:r>
+        <w:rPr/>
+        <w:t>fonctionnante</w:t>
+      </w:r>
+      <w:proofErr w:type="spellEnd"/>
+      <w:r>
+        <w:rPr/>
+        <w:t xml:space="preserve"> pour </w:t>
+      </w:r>
+      <w:proofErr w:type="spellStart"/>
+      <w:r>
+        <w:rPr/>
+        <w:t>permettre</w:t>
+      </w:r>
+      <w:proofErr w:type="spellEnd"/>
+      <w:r>
+        <w:rPr/>
+        <w:t xml:space="preserve"> la pipeline d’être accompli.</w:t>
       </w:r>
     </w:p>
     <w:sectPr>

</xml_diff>

<commit_message>
Command for Docker registry corrected
</commit_message>
<xml_diff>
--- a/Demarrer_Jenkins.docx
+++ b/Demarrer_Jenkins.docx
@@ -1224,7 +1224,7 @@
       </w:pPr>
       <w:r>
         <w:drawing>
-          <wp:inline xmlns:wp14="http://schemas.microsoft.com/office/word/2010/wordprocessingDrawing" wp14:editId="7D5C70DD" wp14:anchorId="0DBE861D">
+          <wp:inline xmlns:wp14="http://schemas.microsoft.com/office/word/2010/wordprocessingDrawing" wp14:editId="26079CBE" wp14:anchorId="0DBE861D">
             <wp:extent cx="5943600" cy="1800225"/>
             <wp:effectExtent l="0" t="0" r="0" b="0"/>
             <wp:docPr id="1481794923" name="" descr="Jenkins SeCup is requüed. An admin user has been created and a &#10;Please &quot;se the following password to proceed to installation: &#10;dc9b1481d5f343d28384fdb08d2e414b &#10;password generated. &#10;ivar/jenkins_home/secrets/tnittaudmtnpassword " title=""/>
@@ -1239,7 +1239,7 @@
                     <pic:cNvPicPr/>
                   </pic:nvPicPr>
                   <pic:blipFill>
-                    <a:blip r:embed="R2f6bdf91e8d348dd">
+                    <a:blip r:embed="Rf1bac2f760ab46db">
                       <a:extLst xmlns:a="http://schemas.openxmlformats.org/drawingml/2006/main">
                         <a:ext xmlns:a="http://schemas.openxmlformats.org/drawingml/2006/main" uri="{28A0092B-C50C-407E-A947-70E740481C1C}">
                           <a14:useLocalDpi xmlns:a14="http://schemas.microsoft.com/office/drawing/2010/main" val="0"/>
@@ -1329,7 +1329,7 @@
       </w:pPr>
       <w:r>
         <w:drawing>
-          <wp:inline xmlns:wp14="http://schemas.microsoft.com/office/word/2010/wordprocessingDrawing" wp14:editId="207AFD2A" wp14:anchorId="406BD88A">
+          <wp:inline xmlns:wp14="http://schemas.microsoft.com/office/word/2010/wordprocessingDrawing" wp14:editId="52913F3A" wp14:anchorId="406BD88A">
             <wp:extent cx="5943600" cy="3629025"/>
             <wp:effectExtent l="0" t="0" r="0" b="0"/>
             <wp:docPr id="929680652" name="" descr="Getting Started &#10;Customize Jenkins &#10;Plugins extend Jenkins with additional features to support many different needs. &#10;Install suggested &#10;plugins &#10;e Jenkins &#10;community finds most &#10;useful. &#10;Select plugins to &#10;install &#10;Select and install plugins &#10;most suitable for your needs. " title=""/>
@@ -1344,7 +1344,7 @@
                     <pic:cNvPicPr/>
                   </pic:nvPicPr>
                   <pic:blipFill>
-                    <a:blip r:embed="R13c3bb86e7b0451d">
+                    <a:blip r:embed="R735c9cf55706488c">
                       <a:extLst xmlns:a="http://schemas.openxmlformats.org/drawingml/2006/main">
                         <a:ext xmlns:a="http://schemas.openxmlformats.org/drawingml/2006/main" uri="{28A0092B-C50C-407E-A947-70E740481C1C}">
                           <a14:useLocalDpi xmlns:a14="http://schemas.microsoft.com/office/drawing/2010/main" val="0"/>
@@ -1664,7 +1664,7 @@
       </w:pPr>
       <w:r>
         <w:drawing>
-          <wp:inline xmlns:wp14="http://schemas.microsoft.com/office/word/2010/wordprocessingDrawing" wp14:editId="69773972" wp14:anchorId="2ED6F447">
+          <wp:inline xmlns:wp14="http://schemas.microsoft.com/office/word/2010/wordprocessingDrawing" wp14:editId="6E8BF1A8" wp14:anchorId="2ED6F447">
             <wp:extent cx="4867274" cy="4010025"/>
             <wp:effectExtent l="0" t="0" r="0" b="0"/>
             <wp:docPr id="1395988762" name="" descr="Getting Started &#10;Create First Admin User &#10;username: &#10;manu@mail &#10;Password: &#10;manusamp &#10;Confirm password: &#10;Full name: &#10;E-mail address: &#10;Jenkins 22638 &#10;Skip and continue as admin &#10;Save and Continue " title=""/>
@@ -1679,7 +1679,7 @@
                     <pic:cNvPicPr/>
                   </pic:nvPicPr>
                   <pic:blipFill>
-                    <a:blip r:embed="R0b9149c4e5274ec4">
+                    <a:blip r:embed="Ra63e9f656b174d1c">
                       <a:extLst xmlns:a="http://schemas.openxmlformats.org/drawingml/2006/main">
                         <a:ext xmlns:a="http://schemas.openxmlformats.org/drawingml/2006/main" uri="{28A0092B-C50C-407E-A947-70E740481C1C}">
                           <a14:useLocalDpi xmlns:a14="http://schemas.microsoft.com/office/drawing/2010/main" val="0"/>
@@ -1818,7 +1818,7 @@
       </w:pPr>
       <w:r>
         <w:drawing>
-          <wp:inline xmlns:wp14="http://schemas.microsoft.com/office/word/2010/wordprocessingDrawing" wp14:editId="49E5709F" wp14:anchorId="7E2CE093">
+          <wp:inline xmlns:wp14="http://schemas.microsoft.com/office/word/2010/wordprocessingDrawing" wp14:editId="595A1579" wp14:anchorId="7E2CE093">
             <wp:extent cx="5943600" cy="2524125"/>
             <wp:effectExtent l="0" t="0" r="0" b="0"/>
             <wp:docPr id="442469176" name="" descr="Dashboard [Jenkins] &#10;Jenkins &#10;Dashboard &#10;New Item &#10;People &#10;Build History &#10;Manage Jenkins &#10;My Views &#10;Lockable Resources &#10;New View &#10;Build Queue &#10;NO builds in queue. &#10;localhost:gogo &#10;q &#10;Welcome to Jenkins! &#10;searcn &#10;O &#10;manusamp log out &#10;['add description &#10;This page is where your Jenkins jobs will be displayed. To get started, you can set up &#10;distributed builds or start building a software project. &#10;Start building your software project &#10;Create a Job &#10;Set up a distributed build &#10;Set up an agent &#10;Configure a cloud &#10;Learn more about distributed builds " title=""/>
@@ -1833,7 +1833,7 @@
                     <pic:cNvPicPr/>
                   </pic:nvPicPr>
                   <pic:blipFill>
-                    <a:blip r:embed="R4b7e030374294a9e">
+                    <a:blip r:embed="R475df2e3efd7403f">
                       <a:extLst xmlns:a="http://schemas.openxmlformats.org/drawingml/2006/main">
                         <a:ext xmlns:a="http://schemas.openxmlformats.org/drawingml/2006/main" uri="{28A0092B-C50C-407E-A947-70E740481C1C}">
                           <a14:useLocalDpi xmlns:a14="http://schemas.microsoft.com/office/drawing/2010/main" val="0"/>
@@ -1977,7 +1977,7 @@
       </w:pPr>
       <w:r>
         <w:drawing>
-          <wp:inline xmlns:wp14="http://schemas.microsoft.com/office/word/2010/wordprocessingDrawing" wp14:editId="338A8A48" wp14:anchorId="7C16A00E">
+          <wp:inline xmlns:wp14="http://schemas.microsoft.com/office/word/2010/wordprocessingDrawing" wp14:editId="2B39BE9D" wp14:anchorId="7C16A00E">
             <wp:extent cx="5943600" cy="3181350"/>
             <wp:effectExtent l="0" t="0" r="0" b="0"/>
             <wp:docPr id="1909495929" name="" descr="Enter an item name &#10;calculator-branches &#10;Required field &#10;Freestyle project &#10;This is the central feature of Jenkins. Jenkins will build your project, combining any SCM with any build system, and this can be even used for something other than software build. &#10;pipeline &#10;Orchestrates long-running activities that can span multiple build agents. Suitable for building pipelines (formerly kncpwn as workflows) and/or organizing complex activities that do not easily fit in free-style job &#10;type. &#10;Multi-configuration project &#10;Suitable for projects that need a large number Of different configurations, such as testing on multiple environments. platform-specific builds, etc. &#10;Folder &#10;Creates a container that Stores nested items in it. Useful for grouping things together. unlike view, which is just a filter, a folder creates a Separate namespace, So you can have multiple things of the same name &#10;as long as they are in different folders. &#10;GitHub Organization &#10;Scans a GitHub organization (or user account) for all repositories matching some defined markers. &#10;GitHub Organization &#10;Scans a GitHubor anization (or user account) for all repositories matching some defined markers. &#10;Multibranch Pipeline &#10;Createsa setofPi eli &#10;according to detected branches in one SCM repository. " title=""/>
@@ -1992,7 +1992,7 @@
                     <pic:cNvPicPr/>
                   </pic:nvPicPr>
                   <pic:blipFill>
-                    <a:blip r:embed="R7f07f1b873a04b97">
+                    <a:blip r:embed="R735ebeb240764354">
                       <a:extLst xmlns:a="http://schemas.openxmlformats.org/drawingml/2006/main">
                         <a:ext xmlns:a="http://schemas.openxmlformats.org/drawingml/2006/main" uri="{28A0092B-C50C-407E-A947-70E740481C1C}">
                           <a14:useLocalDpi xmlns:a14="http://schemas.microsoft.com/office/drawing/2010/main" val="0"/>
@@ -2257,7 +2257,7 @@
       </w:pPr>
       <w:r>
         <w:drawing>
-          <wp:inline wp14:editId="5DE3FD8D" wp14:anchorId="77ADBE86">
+          <wp:inline wp14:editId="18553231" wp14:anchorId="77ADBE86">
             <wp:extent cx="5257800" cy="1914525"/>
             <wp:effectExtent l="0" t="0" r="0" b="0"/>
             <wp:docPr id="817166392" name="" title=""/>
@@ -2272,7 +2272,7 @@
                     <pic:cNvPicPr/>
                   </pic:nvPicPr>
                   <pic:blipFill>
-                    <a:blip r:embed="R6f05273079134025">
+                    <a:blip r:embed="R8f8a0a24aae94cbe">
                       <a:extLst xmlns:a="http://schemas.openxmlformats.org/drawingml/2006/main">
                         <a:ext xmlns:a="http://schemas.openxmlformats.org/drawingml/2006/main" uri="{28A0092B-C50C-407E-A947-70E740481C1C}">
                           <a14:useLocalDpi xmlns:a14="http://schemas.microsoft.com/office/drawing/2010/main" val="0"/>
@@ -2472,7 +2472,7 @@
       </w:pPr>
       <w:r>
         <w:drawing>
-          <wp:inline wp14:editId="46F1F59C" wp14:anchorId="0C7FFAFA">
+          <wp:inline wp14:editId="08854B87" wp14:anchorId="0C7FFAFA">
             <wp:extent cx="4819652" cy="1476375"/>
             <wp:effectExtent l="0" t="0" r="0" b="0"/>
             <wp:docPr id="568382043" name="" title=""/>
@@ -2487,7 +2487,7 @@
                     <pic:cNvPicPr/>
                   </pic:nvPicPr>
                   <pic:blipFill>
-                    <a:blip r:embed="R117be191cb5b469a">
+                    <a:blip r:embed="R12667971d92f4f6a">
                       <a:extLst xmlns:a="http://schemas.openxmlformats.org/drawingml/2006/main">
                         <a:ext xmlns:a="http://schemas.openxmlformats.org/drawingml/2006/main" uri="{28A0092B-C50C-407E-A947-70E740481C1C}">
                           <a14:useLocalDpi xmlns:a14="http://schemas.microsoft.com/office/drawing/2010/main" val="0"/>
@@ -2555,7 +2555,7 @@
       </w:pPr>
       <w:r>
         <w:drawing>
-          <wp:inline wp14:editId="03285CF2" wp14:anchorId="6C2DFE2C">
+          <wp:inline wp14:editId="31397DAF" wp14:anchorId="6C2DFE2C">
             <wp:extent cx="4019550" cy="1114425"/>
             <wp:effectExtent l="0" t="0" r="0" b="0"/>
             <wp:docPr id="1964375809" name="" descr="Scan Multibranch pipeline Triggers &#10;riodically if not otherwise run &#10;Interval &#10;1 minute " title=""/>
@@ -2570,7 +2570,7 @@
                     <pic:cNvPicPr/>
                   </pic:nvPicPr>
                   <pic:blipFill>
-                    <a:blip r:embed="R632100f7b23c425c">
+                    <a:blip r:embed="R27e8211943f04531">
                       <a:extLst xmlns:a="http://schemas.openxmlformats.org/drawingml/2006/main">
                         <a:ext xmlns:a="http://schemas.openxmlformats.org/drawingml/2006/main" uri="{28A0092B-C50C-407E-A947-70E740481C1C}">
                           <a14:useLocalDpi xmlns:a14="http://schemas.microsoft.com/office/drawing/2010/main" val="0"/>
@@ -3337,7 +3337,7 @@
       </w:pPr>
       <w:r>
         <w:drawing>
-          <wp:inline wp14:editId="1A3FB8D6" wp14:anchorId="6C5D77DB">
+          <wp:inline wp14:editId="499C3E2C" wp14:anchorId="6C5D77DB">
             <wp:extent cx="6353174" cy="1260047"/>
             <wp:effectExtent l="0" t="0" r="0" b="0"/>
             <wp:docPr id="1403445724" name="" title=""/>
@@ -3352,7 +3352,7 @@
                     <pic:cNvPicPr/>
                   </pic:nvPicPr>
                   <pic:blipFill>
-                    <a:blip r:embed="R285592393c724cf7">
+                    <a:blip r:embed="R0fa26420579d4a9d">
                       <a:extLst xmlns:a="http://schemas.openxmlformats.org/drawingml/2006/main">
                         <a:ext xmlns:a="http://schemas.openxmlformats.org/drawingml/2006/main" uri="{28A0092B-C50C-407E-A947-70E740481C1C}">
                           <a14:useLocalDpi xmlns:a14="http://schemas.microsoft.com/office/drawing/2010/main" val="0"/>
@@ -3423,20 +3423,13 @@
     <w:p>
       <w:pPr>
         <w:pStyle w:val="Normal"/>
+        <w:rPr>
+          <w:rFonts w:ascii="Courier New" w:hAnsi="Courier New" w:eastAsia="Courier New" w:cs="Courier New"/>
+        </w:rPr>
       </w:pPr>
       <w:r>
         <w:rPr/>
-        <w:t xml:space="preserve"> </w:t>
-      </w:r>
-      <w:r>
-        <w:rPr>
-          <w:rFonts w:ascii="Courier New" w:hAnsi="Courier New" w:eastAsia="Courier New" w:cs="Courier New"/>
-        </w:rPr>
-        <w:t>docker run –d –p 5000:5000 –restart=always – name registry registry:2</w:t>
-      </w:r>
-      <w:r>
-        <w:rPr/>
-        <w:t xml:space="preserve">  </w:t>
+        <w:t xml:space="preserve"> docker run -d -p 5000:5000 --restart=always --name registry registry:2</w:t>
       </w:r>
     </w:p>
     <w:p>

</xml_diff>